<commit_message>
patch securisation ajout voiture
</commit_message>
<xml_diff>
--- a/Rapportt.docx
+++ b/Rapportt.docx
@@ -1506,23 +1506,7 @@
           <w:rFonts w:eastAsia="Calibri"/>
           <w:lang w:val="en-US"/>
         </w:rPr>
-        <w:t xml:space="preserve">When you first arrive on the website, you will arrive on the main page. This main page let you scroll through the different categories of rental the website proposes. Car for a quick trip or longer one, special car for special events like a gleaming Ferrari or a London </w:t>
-      </w:r>
-      <w:proofErr w:type="gramStart"/>
-      <w:r>
-        <w:rPr>
-          <w:rFonts w:eastAsia="Calibri"/>
-          <w:lang w:val="en-US"/>
-        </w:rPr>
-        <w:t>taxi cab</w:t>
-      </w:r>
-      <w:proofErr w:type="gramEnd"/>
-      <w:r>
-        <w:rPr>
-          <w:rFonts w:eastAsia="Calibri"/>
-          <w:lang w:val="en-US"/>
-        </w:rPr>
-        <w:t>, or trucks if you go in a new city with all your stuff.</w:t>
+        <w:t>When you first arrive on the website, you will arrive on the main page. This main page let you scroll through the different categories of rental the website proposes. Car for a quick trip or longer one, special car for special events like a gleaming Ferrari or a London taxi cab, or trucks if you go in a new city with all your stuff.</w:t>
       </w:r>
     </w:p>
     <w:p>
@@ -1836,46 +1820,14 @@
           <w:rFonts w:eastAsia="Calibri"/>
           <w:lang w:val="en-US"/>
         </w:rPr>
-        <w:t xml:space="preserve">This is the first step to book any kind of car. Choosing the type of </w:t>
-      </w:r>
-      <w:proofErr w:type="gramStart"/>
-      <w:r>
-        <w:rPr>
-          <w:rFonts w:eastAsia="Calibri"/>
-          <w:lang w:val="en-US"/>
-        </w:rPr>
-        <w:t>car</w:t>
-      </w:r>
-      <w:proofErr w:type="gramEnd"/>
-      <w:r>
-        <w:rPr>
-          <w:rFonts w:eastAsia="Calibri"/>
-          <w:lang w:val="en-US"/>
-        </w:rPr>
-        <w:t xml:space="preserve"> you want. The pickup date, the date you will collect the car at the agency, and the return date, the day you will return the car.</w:t>
-      </w:r>
-      <w:r>
-        <w:rPr>
-          <w:rFonts w:eastAsia="Calibri"/>
-          <w:lang w:val="en-US"/>
-        </w:rPr>
-        <w:t xml:space="preserve"> Note that you cannot book a car for only half a day (</w:t>
-      </w:r>
-      <w:proofErr w:type="spellStart"/>
-      <w:r>
-        <w:rPr>
-          <w:rFonts w:eastAsia="Calibri"/>
-          <w:lang w:val="en-US"/>
-        </w:rPr>
-        <w:t>pickup</w:t>
-      </w:r>
-      <w:proofErr w:type="spellEnd"/>
-      <w:r>
-        <w:rPr>
-          <w:rFonts w:eastAsia="Calibri"/>
-          <w:lang w:val="en-US"/>
-        </w:rPr>
-        <w:t xml:space="preserve"> the morning, return the evening). You can only book for one day minimum.</w:t>
+        <w:t>This is the first step to book any kind of car. Choosing the type of car you want. The pickup date, the date you will collect the car at the agency, and the return date, the day you will return the car.</w:t>
+      </w:r>
+      <w:r>
+        <w:rPr>
+          <w:rFonts w:eastAsia="Calibri"/>
+          <w:lang w:val="en-US"/>
+        </w:rPr>
+        <w:t xml:space="preserve"> Note that you cannot book a car for only half a day (pickup the morning, return the evening). You can only book for one day minimum.</w:t>
       </w:r>
     </w:p>
     <w:p>
@@ -1973,23 +1925,7 @@
           <w:rFonts w:eastAsia="Calibri"/>
           <w:lang w:val="en-US"/>
         </w:rPr>
-        <w:t xml:space="preserve">Once it is done, you can not see all the car in the catalog that are available for the </w:t>
-      </w:r>
-      <w:proofErr w:type="gramStart"/>
-      <w:r>
-        <w:rPr>
-          <w:rFonts w:eastAsia="Calibri"/>
-          <w:lang w:val="en-US"/>
-        </w:rPr>
-        <w:t>period of time</w:t>
-      </w:r>
-      <w:proofErr w:type="gramEnd"/>
-      <w:r>
-        <w:rPr>
-          <w:rFonts w:eastAsia="Calibri"/>
-          <w:lang w:val="en-US"/>
-        </w:rPr>
-        <w:t xml:space="preserve"> that you want. For each car, you have the following information. The name, the brand, how many seats, how many doors and the price per day of location. Moreover, you see a photo the car.</w:t>
+        <w:t>Once it is done, you can not see all the car in the catalog that are available for the period of time that you want. For each car, you have the following information. The name, the brand, how many seats, how many doors and the price per day of location. Moreover, you see a photo the car.</w:t>
       </w:r>
       <w:r>
         <w:rPr>
@@ -2040,23 +1976,7 @@
           <w:rFonts w:eastAsia="Calibri"/>
           <w:lang w:val="en-US"/>
         </w:rPr>
-        <w:t xml:space="preserve">When you have found the car of your dream, you only </w:t>
-      </w:r>
-      <w:proofErr w:type="gramStart"/>
-      <w:r>
-        <w:rPr>
-          <w:rFonts w:eastAsia="Calibri"/>
-          <w:lang w:val="en-US"/>
-        </w:rPr>
-        <w:t>have to</w:t>
-      </w:r>
-      <w:proofErr w:type="gramEnd"/>
-      <w:r>
-        <w:rPr>
-          <w:rFonts w:eastAsia="Calibri"/>
-          <w:lang w:val="en-US"/>
-        </w:rPr>
-        <w:t xml:space="preserve"> click on “Book” under the car to access to the recap of your booking.</w:t>
+        <w:t>When you have found the car of your dream, you only have to click on “Book” under the car to access to the recap of your booking.</w:t>
       </w:r>
     </w:p>
     <w:p>
@@ -2180,23 +2100,7 @@
           <w:rFonts w:eastAsia="Calibri"/>
           <w:lang w:val="en-US"/>
         </w:rPr>
-        <w:t xml:space="preserve"> If all is ok, you only </w:t>
-      </w:r>
-      <w:proofErr w:type="gramStart"/>
-      <w:r>
-        <w:rPr>
-          <w:rFonts w:eastAsia="Calibri"/>
-          <w:lang w:val="en-US"/>
-        </w:rPr>
-        <w:t>have to</w:t>
-      </w:r>
-      <w:proofErr w:type="gramEnd"/>
-      <w:r>
-        <w:rPr>
-          <w:rFonts w:eastAsia="Calibri"/>
-          <w:lang w:val="en-US"/>
-        </w:rPr>
-        <w:t xml:space="preserve"> click on “Book” to confirm.</w:t>
+        <w:t xml:space="preserve"> If all is ok, you only have to click on “Book” to confirm.</w:t>
       </w:r>
       <w:r>
         <w:rPr>
@@ -2532,11 +2436,9 @@
                       <wps:txbx>
                         <w:txbxContent>
                           <w:p>
-                            <w:proofErr w:type="spellStart"/>
                             <w:r>
                               <w:t>Previous</w:t>
                             </w:r>
-                            <w:proofErr w:type="spellEnd"/>
                             <w:r>
                               <w:rPr>
                                 <w:noProof/>
@@ -2618,11 +2520,9 @@
                 <v:textbox>
                   <w:txbxContent>
                     <w:p>
-                      <w:proofErr w:type="spellStart"/>
                       <w:r>
                         <w:t>Previous</w:t>
                       </w:r>
-                      <w:proofErr w:type="spellEnd"/>
                       <w:r>
                         <w:rPr>
                           <w:noProof/>
@@ -2928,11 +2828,9 @@
                       <wps:txbx>
                         <w:txbxContent>
                           <w:p>
-                            <w:proofErr w:type="spellStart"/>
                             <w:r>
                               <w:t>Actual</w:t>
                             </w:r>
-                            <w:proofErr w:type="spellEnd"/>
                           </w:p>
                         </w:txbxContent>
                       </wps:txbx>
@@ -2957,11 +2855,9 @@
                 <v:textbox>
                   <w:txbxContent>
                     <w:p>
-                      <w:proofErr w:type="spellStart"/>
                       <w:r>
                         <w:t>Actual</w:t>
                       </w:r>
-                      <w:proofErr w:type="spellEnd"/>
                     </w:p>
                   </w:txbxContent>
                 </v:textbox>
@@ -3030,7 +2926,7 @@
           </mc:Choice>
           <mc:Fallback>
             <w:pict>
-              <v:shapetype w14:anchorId="7F83D428" id="_x0000_t32" coordsize="21600,21600" o:spt="32" o:oned="t" path="m,l21600,21600e" filled="f">
+              <v:shapetype w14:anchorId="2030E519" id="_x0000_t32" coordsize="21600,21600" o:spt="32" o:oned="t" path="m,l21600,21600e" filled="f">
                 <v:path arrowok="t" fillok="f" o:connecttype="none"/>
                 <o:lock v:ext="edit" shapetype="t"/>
               </v:shapetype>
@@ -3100,7 +2996,7 @@
           </mc:Choice>
           <mc:Fallback>
             <w:pict>
-              <v:shape w14:anchorId="072AEAFC" id="Connecteur droit avec flèche 18" o:spid="_x0000_s1026" type="#_x0000_t32" style="position:absolute;margin-left:75.65pt;margin-top:77.65pt;width:133pt;height:0;flip:x;z-index:251668480;visibility:visible;mso-wrap-style:square;mso-wrap-distance-left:9pt;mso-wrap-distance-top:0;mso-wrap-distance-right:9pt;mso-wrap-distance-bottom:0;mso-position-horizontal:absolute;mso-position-horizontal-relative:text;mso-position-vertical:absolute;mso-position-vertical-relative:text" o:gfxdata="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" strokecolor="black [3200]" strokeweight=".5pt">
+              <v:shape w14:anchorId="0D20B906" id="Connecteur droit avec flèche 18" o:spid="_x0000_s1026" type="#_x0000_t32" style="position:absolute;margin-left:75.65pt;margin-top:77.65pt;width:133pt;height:0;flip:x;z-index:251668480;visibility:visible;mso-wrap-style:square;mso-wrap-distance-left:9pt;mso-wrap-distance-top:0;mso-wrap-distance-right:9pt;mso-wrap-distance-bottom:0;mso-position-horizontal:absolute;mso-position-horizontal-relative:text;mso-position-vertical:absolute;mso-position-vertical-relative:text" o:gfxdata="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" strokecolor="black [3200]" strokeweight=".5pt">
                 <v:stroke endarrow="block" joinstyle="miter"/>
               </v:shape>
             </w:pict>
@@ -3166,7 +3062,7 @@
           </mc:Choice>
           <mc:Fallback>
             <w:pict>
-              <v:shape w14:anchorId="12E4596D" id="Connecteur droit avec flèche 17" o:spid="_x0000_s1026" type="#_x0000_t32" style="position:absolute;margin-left:73.65pt;margin-top:35.15pt;width:133pt;height:0;flip:x;z-index:251666432;visibility:visible;mso-wrap-style:square;mso-wrap-distance-left:9pt;mso-wrap-distance-top:0;mso-wrap-distance-right:9pt;mso-wrap-distance-bottom:0;mso-position-horizontal:absolute;mso-position-horizontal-relative:text;mso-position-vertical:absolute;mso-position-vertical-relative:text" o:gfxdata="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" strokecolor="black [3200]" strokeweight=".5pt">
+              <v:shape w14:anchorId="244BCA32" id="Connecteur droit avec flèche 17" o:spid="_x0000_s1026" type="#_x0000_t32" style="position:absolute;margin-left:73.65pt;margin-top:35.15pt;width:133pt;height:0;flip:x;z-index:251666432;visibility:visible;mso-wrap-style:square;mso-wrap-distance-left:9pt;mso-wrap-distance-top:0;mso-wrap-distance-right:9pt;mso-wrap-distance-bottom:0;mso-position-horizontal:absolute;mso-position-horizontal-relative:text;mso-position-vertical:absolute;mso-position-vertical-relative:text" o:gfxdata="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" strokecolor="black [3200]" strokeweight=".5pt">
                 <v:stroke endarrow="block" joinstyle="miter"/>
               </v:shape>
             </w:pict>
@@ -3605,15 +3501,80 @@
           <w:lang w:val="en-US"/>
         </w:rPr>
       </w:pPr>
+      <w:r>
+        <w:rPr>
+          <w:lang w:val="en-US"/>
+        </w:rPr>
+        <w:t>Moreover, you can a car to this catalog by hitting “Add” in the navbar.</w:t>
+      </w:r>
+    </w:p>
+    <w:p>
+      <w:pPr>
+        <w:rPr>
+          <w:lang w:val="en-US"/>
+        </w:rPr>
+      </w:pPr>
+      <w:r>
+        <w:rPr>
+          <w:noProof/>
+        </w:rPr>
+        <w:drawing>
+          <wp:inline distT="0" distB="0" distL="0" distR="0" wp14:anchorId="20F5B657" wp14:editId="63067C06">
+            <wp:extent cx="5760720" cy="2759710"/>
+            <wp:effectExtent l="0" t="0" r="0" b="2540"/>
+            <wp:docPr id="202" name="Image 202"/>
+            <wp:cNvGraphicFramePr>
+              <a:graphicFrameLocks xmlns:a="http://schemas.openxmlformats.org/drawingml/2006/main" noChangeAspect="1"/>
+            </wp:cNvGraphicFramePr>
+            <a:graphic xmlns:a="http://schemas.openxmlformats.org/drawingml/2006/main">
+              <a:graphicData uri="http://schemas.openxmlformats.org/drawingml/2006/picture">
+                <pic:pic xmlns:pic="http://schemas.openxmlformats.org/drawingml/2006/picture">
+                  <pic:nvPicPr>
+                    <pic:cNvPr id="1" name=""/>
+                    <pic:cNvPicPr/>
+                  </pic:nvPicPr>
+                  <pic:blipFill>
+                    <a:blip r:embed="rId24"/>
+                    <a:stretch>
+                      <a:fillRect/>
+                    </a:stretch>
+                  </pic:blipFill>
+                  <pic:spPr>
+                    <a:xfrm>
+                      <a:off x="0" y="0"/>
+                      <a:ext cx="5760720" cy="2759710"/>
+                    </a:xfrm>
+                    <a:prstGeom prst="rect">
+                      <a:avLst/>
+                    </a:prstGeom>
+                  </pic:spPr>
+                </pic:pic>
+              </a:graphicData>
+            </a:graphic>
+          </wp:inline>
+        </w:drawing>
+      </w:r>
+    </w:p>
+    <w:p>
+      <w:pPr>
+        <w:rPr>
+          <w:lang w:val="en-US"/>
+        </w:rPr>
+      </w:pPr>
+      <w:r>
+        <w:rPr>
+          <w:lang w:val="en-US"/>
+        </w:rPr>
+        <w:t>You must enter the name of the car, the brand, the number of doors, number of seats, the price per day, the stock available and a photo of the car. All fields must be completed. The selected field is yellow and the ones with incorrect value are in red.</w:t>
+      </w:r>
+      <w:r>
+        <w:rPr>
+          <w:lang w:val="en-US"/>
+        </w:rPr>
+        <w:t xml:space="preserve"> When you have finished, hit the yellow “Add”  button.</w:t>
+      </w:r>
       <w:bookmarkStart w:id="7" w:name="_GoBack"/>
       <w:bookmarkEnd w:id="7"/>
-    </w:p>
-    <w:p>
-      <w:pPr>
-        <w:rPr>
-          <w:lang w:val="en-US"/>
-        </w:rPr>
-      </w:pPr>
     </w:p>
     <w:p>
       <w:pPr>
@@ -3698,7 +3659,7 @@
       </w:pPr>
     </w:p>
     <w:sectPr>
-      <w:footerReference w:type="default" r:id="rId24"/>
+      <w:footerReference w:type="default" r:id="rId25"/>
       <w:pgSz w:w="11906" w:h="16838"/>
       <w:pgMar w:top="1417" w:right="1417" w:bottom="1417" w:left="1417" w:header="708" w:footer="708" w:gutter="0"/>
       <w:cols w:space="708"/>
@@ -4834,7 +4795,7 @@
 </file>
 
 <file path=customXml/itemProps1.xml><?xml version="1.0" encoding="utf-8"?>
-<ds:datastoreItem xmlns:ds="http://schemas.openxmlformats.org/officeDocument/2006/customXml" ds:itemID="{8A3F9647-E80D-42A6-B632-381B1164E0FB}">
+<ds:datastoreItem xmlns:ds="http://schemas.openxmlformats.org/officeDocument/2006/customXml" ds:itemID="{C6790329-6C4F-4BFB-8887-9AE1ADF05331}">
   <ds:schemaRefs>
     <ds:schemaRef ds:uri="http://schemas.openxmlformats.org/officeDocument/2006/bibliography"/>
   </ds:schemaRefs>

</xml_diff>